<commit_message>
Technical task was modified
</commit_message>
<xml_diff>
--- a/docs/T-Report.docx
+++ b/docs/T-Report.docx
@@ -1288,8 +1288,13 @@
       <w:r>
         <w:t xml:space="preserve"> </w:t>
       </w:r>
-      <w:r>
-        <w:t>Крашенниников Сергей Вениаминович</w:t>
+      <w:proofErr w:type="spellStart"/>
+      <w:r>
+        <w:t>Крашенниников</w:t>
+      </w:r>
+      <w:proofErr w:type="spellEnd"/>
+      <w:r>
+        <w:t xml:space="preserve"> Сергей Вениаминович</w:t>
       </w:r>
       <w:r>
         <w:rPr>
@@ -1318,21 +1323,23 @@
         </w:rPr>
         <w:t xml:space="preserve">) + </w:t>
       </w:r>
+      <w:proofErr w:type="spellStart"/>
       <w:r>
         <w:rPr>
           <w:rFonts w:ascii="Times New Roman" w:hAnsi="Times New Roman" w:cs="Times New Roman"/>
           <w:sz w:val="28"/>
           <w:szCs w:val="28"/>
         </w:rPr>
-        <w:t>Ф.А. </w:t>
-      </w:r>
+        <w:t>Ф.А</w:t>
+      </w:r>
+      <w:proofErr w:type="spellEnd"/>
       <w:r>
         <w:rPr>
           <w:rFonts w:ascii="Times New Roman" w:hAnsi="Times New Roman" w:cs="Times New Roman"/>
           <w:sz w:val="28"/>
           <w:szCs w:val="28"/>
         </w:rPr>
-        <w:t>Новиков (</w:t>
+        <w:t>. </w:t>
       </w:r>
       <w:r>
         <w:rPr>
@@ -1340,6 +1347,14 @@
           <w:sz w:val="28"/>
           <w:szCs w:val="28"/>
         </w:rPr>
+        <w:t>Новиков (</w:t>
+      </w:r>
+      <w:r>
+        <w:rPr>
+          <w:rFonts w:ascii="Times New Roman" w:hAnsi="Times New Roman" w:cs="Times New Roman"/>
+          <w:sz w:val="28"/>
+          <w:szCs w:val="28"/>
+        </w:rPr>
         <w:t>проектирование</w:t>
       </w:r>
       <w:r>
@@ -1363,6 +1378,7 @@
       <w:pPr>
         <w:ind w:firstLine="0"/>
       </w:pPr>
+      <w:proofErr w:type="gramStart"/>
       <w:r>
         <w:rPr>
           <w:b/>
@@ -1385,14 +1401,20 @@
         <w:t>4</w:t>
       </w:r>
       <w:r>
-        <w:t>. Управление рисками</w:t>
-      </w:r>
+        <w:t>.</w:t>
+      </w:r>
+      <w:proofErr w:type="gramEnd"/>
+      <w:r>
+        <w:t xml:space="preserve"> Управление рисками</w:t>
+      </w:r>
+      <w:proofErr w:type="gramStart"/>
       <w:r>
         <w:t xml:space="preserve"> </w:t>
       </w:r>
       <w:r>
         <w:t>)</w:t>
       </w:r>
+      <w:proofErr w:type="gramEnd"/>
     </w:p>
     <w:p>
       <w:pPr>
@@ -1457,8 +1479,13 @@
       <w:r>
         <w:t xml:space="preserve">Представление </w:t>
       </w:r>
-      <w:r>
-        <w:t xml:space="preserve">фронтменом </w:t>
+      <w:proofErr w:type="spellStart"/>
+      <w:r>
+        <w:t>фронтменом</w:t>
+      </w:r>
+      <w:proofErr w:type="spellEnd"/>
+      <w:r>
+        <w:t xml:space="preserve"> </w:t>
       </w:r>
       <w:r>
         <w:t xml:space="preserve">проекта отчета по всем этапам реализации проекта. </w:t>
@@ -1598,20 +1625,38 @@
         <w:rPr>
           <w:b/>
         </w:rPr>
-        <w:t>Протокол / Репозиторий:</w:t>
+        <w:t xml:space="preserve">Протокол / </w:t>
+      </w:r>
+      <w:proofErr w:type="spellStart"/>
+      <w:r>
+        <w:rPr>
+          <w:b/>
+        </w:rPr>
+        <w:t>Репозиторий</w:t>
+      </w:r>
+      <w:proofErr w:type="spellEnd"/>
+      <w:r>
+        <w:rPr>
+          <w:b/>
+        </w:rPr>
+        <w:t>:</w:t>
       </w:r>
       <w:r>
         <w:t xml:space="preserve"> </w:t>
       </w:r>
+      <w:proofErr w:type="spellStart"/>
+      <w:proofErr w:type="gramStart"/>
       <w:r>
         <w:rPr>
           <w:lang w:val="en-US"/>
         </w:rPr>
         <w:t>GitHub</w:t>
       </w:r>
+      <w:proofErr w:type="spellEnd"/>
       <w:r>
         <w:t>.</w:t>
       </w:r>
+      <w:proofErr w:type="gramEnd"/>
     </w:p>
     <w:p>
       <w:pPr>
@@ -1643,12 +1688,14 @@
       <w:r>
         <w:t>очные встречи, удаленное общение (</w:t>
       </w:r>
+      <w:proofErr w:type="spellStart"/>
       <w:r>
         <w:rPr>
           <w:lang w:val="en-US"/>
         </w:rPr>
         <w:t>vk</w:t>
       </w:r>
+      <w:proofErr w:type="spellEnd"/>
       <w:r>
         <w:t>.</w:t>
       </w:r>
@@ -1737,23 +1784,28 @@
       <w:r>
         <w:t xml:space="preserve"> </w:t>
       </w:r>
+      <w:proofErr w:type="spellStart"/>
+      <w:proofErr w:type="gramStart"/>
       <w:r>
         <w:rPr>
           <w:lang w:val="en-US"/>
         </w:rPr>
         <w:t>UML</w:t>
       </w:r>
+      <w:proofErr w:type="spellEnd"/>
       <w:r>
         <w:t xml:space="preserve">, </w:t>
       </w:r>
       <w:r>
         <w:t>С++.</w:t>
       </w:r>
+      <w:proofErr w:type="gramEnd"/>
     </w:p>
     <w:p>
       <w:pPr>
         <w:ind w:firstLine="0"/>
       </w:pPr>
+      <w:proofErr w:type="gramStart"/>
       <w:r>
         <w:rPr>
           <w:b/>
@@ -1770,8 +1822,17 @@
         <w:t>3</w:t>
       </w:r>
       <w:r>
-        <w:t>. Модель команды разработчиков)</w:t>
-      </w:r>
+        <w:t>.</w:t>
+      </w:r>
+      <w:proofErr w:type="gramEnd"/>
+      <w:r>
+        <w:t xml:space="preserve"> </w:t>
+      </w:r>
+      <w:proofErr w:type="gramStart"/>
+      <w:r>
+        <w:t>Модель команды разработчиков)</w:t>
+      </w:r>
+      <w:proofErr w:type="gramEnd"/>
     </w:p>
     <w:p>
       <w:pPr>
@@ -1823,7 +1884,15 @@
     </w:p>
     <w:p>
       <w:r>
-        <w:t xml:space="preserve">Заказчик проекта – международная компания «Транзас», производитель высокотехнологичного оборудования, программного обеспечения и системной интеграцией для морской отрасли.  </w:t>
+        <w:t>Заказчик проекта – международная компания «</w:t>
+      </w:r>
+      <w:proofErr w:type="spellStart"/>
+      <w:r>
+        <w:t>Транзас</w:t>
+      </w:r>
+      <w:proofErr w:type="spellEnd"/>
+      <w:r>
+        <w:t xml:space="preserve">», производитель высокотехнологичного оборудования, программного обеспечения и системной интеграцией для морской отрасли.  </w:t>
       </w:r>
     </w:p>
     <w:p>
@@ -1867,11 +1936,78 @@
         <w:spacing w:after="0" w:line="360" w:lineRule="auto"/>
       </w:pPr>
       <w:r>
-        <w:t>Дана пронумерованная во времени последовательность радарных изображений. Каждое изображение снабжено географической коорд</w:t>
+        <w:t>В файловую систему поступают с различной частотой файлы, содержащие радарное изображение</w:t>
+      </w:r>
+      <w:r>
+        <w:t>.</w:t>
+      </w:r>
+      <w:r>
+        <w:t xml:space="preserve"> В одном файле содержится одно радарное изображение.</w:t>
+      </w:r>
+      <w:r>
+        <w:t xml:space="preserve"> </w:t>
+      </w:r>
+      <w:r>
+        <w:t xml:space="preserve"> </w:t>
+      </w:r>
+    </w:p>
+    <w:p>
+      <w:pPr>
+        <w:spacing w:after="0" w:line="360" w:lineRule="auto"/>
+      </w:pPr>
+      <w:r>
+        <w:t>Радарное изображение – цифровое изображение</w:t>
+      </w:r>
+      <w:r>
+        <w:t xml:space="preserve"> круга</w:t>
+      </w:r>
+      <w:r>
+        <w:t xml:space="preserve">, содержащее </w:t>
+      </w:r>
+      <w:r>
+        <w:t xml:space="preserve">на нейтральном  фоне </w:t>
+      </w:r>
+      <w:r>
+        <w:t>контуры об</w:t>
+      </w:r>
+      <w:r>
+        <w:t xml:space="preserve">ъектов. </w:t>
+      </w:r>
+      <w:r>
+        <w:t>Каждое изображение снабжено географической коорд</w:t>
       </w:r>
       <w:r>
         <w:t>инатой своего центра.</w:t>
       </w:r>
+    </w:p>
+    <w:p>
+      <w:pPr>
+        <w:spacing w:after="0" w:line="360" w:lineRule="auto"/>
+      </w:pPr>
+      <w:r>
+        <w:t xml:space="preserve">Проведена первичная обработка изображений, то </w:t>
+      </w:r>
+      <w:proofErr w:type="gramStart"/>
+      <w:r>
+        <w:t>есть</w:t>
+      </w:r>
+      <w:proofErr w:type="gramEnd"/>
+      <w:r>
+        <w:t xml:space="preserve"> устранен аппаратный шум. </w:t>
+      </w:r>
+    </w:p>
+    <w:p>
+      <w:pPr>
+        <w:spacing w:after="0" w:line="360" w:lineRule="auto"/>
+      </w:pPr>
+      <w:r>
+        <w:t>Каждый файл имеет уникально имя в соответствие с установленным форматом.</w:t>
+      </w:r>
+    </w:p>
+    <w:p>
+      <w:pPr>
+        <w:spacing w:after="0" w:line="360" w:lineRule="auto"/>
+      </w:pPr>
       <w:r>
         <w:t xml:space="preserve"> </w:t>
       </w:r>
@@ -1928,6 +2064,7 @@
       </w:pPr>
       <w:bookmarkStart w:id="5" w:name="_Toc476162547"/>
       <w:r>
+        <w:lastRenderedPageBreak/>
         <w:t>2.3. Функциональные и количественные ограничения</w:t>
       </w:r>
       <w:bookmarkEnd w:id="5"/>
@@ -1936,19 +2073,24 @@
       <w:r>
         <w:t xml:space="preserve">Вывод времени осуществляется в шкале </w:t>
       </w:r>
+      <w:proofErr w:type="spellStart"/>
       <w:r>
         <w:rPr>
           <w:lang w:val="en-US"/>
         </w:rPr>
         <w:t>UTC</w:t>
       </w:r>
+      <w:proofErr w:type="spellEnd"/>
+      <w:r>
+        <w:t xml:space="preserve"> с указанием часового пояса</w:t>
+      </w:r>
       <w:r>
         <w:t xml:space="preserve">. </w:t>
       </w:r>
     </w:p>
     <w:p>
       <w:r>
-        <w:t>Единицы измерения расстояния и скорости определяются пользователем при помощи дополнительных параметров.</w:t>
+        <w:t>Вывод координат осуществляется в стандартных географических координатах (градусы, минуты, секунды, доли секунд).</w:t>
       </w:r>
     </w:p>
     <w:p>
@@ -1961,11 +2103,7 @@
         <w:t>Ограничение на размер и количество входных файлов определяется размером оперативной памяти исполняющего компьютера.</w:t>
       </w:r>
       <w:r>
-        <w:t xml:space="preserve"> Количество </w:t>
-      </w:r>
-      <w:r>
-        <w:lastRenderedPageBreak/>
-        <w:t xml:space="preserve">оперативной памяти, необходимое для обработки одного файла должно быть не более </w:t>
+        <w:t xml:space="preserve"> Количество оперативной памяти, необходимое для обработки одного файла должно быть не более </w:t>
       </w:r>
       <w:r>
         <w:t>10</w:t>
@@ -1997,6 +2135,11 @@
       <w:bookmarkEnd w:id="6"/>
     </w:p>
     <w:p>
+      <w:r>
+        <w:t>Скорость обработки входных файлов должна быть не меньше скорости их поступления.</w:t>
+      </w:r>
+    </w:p>
+    <w:p>
       <w:pPr>
         <w:pStyle w:val="2"/>
       </w:pPr>
@@ -2055,10 +2198,12 @@
       <w:r>
         <w:t xml:space="preserve"> </w:t>
       </w:r>
+      <w:proofErr w:type="gramStart"/>
       <w:r>
         <w:t>Требования к аппаратному и программного обеспечению.</w:t>
       </w:r>
       <w:bookmarkEnd w:id="8"/>
+      <w:proofErr w:type="gramEnd"/>
     </w:p>
     <w:p>
       <w:r>
@@ -2134,6 +2279,42 @@
         <w:rPr>
           <w:lang w:eastAsia="ja-JP"/>
         </w:rPr>
+        <w:t xml:space="preserve"> (</w:t>
+      </w:r>
+      <w:r>
+        <w:rPr>
+          <w:lang w:val="en-US" w:eastAsia="ja-JP"/>
+        </w:rPr>
+        <w:t>win</w:t>
+      </w:r>
+      <w:r>
+        <w:rPr>
+          <w:lang w:eastAsia="ja-JP"/>
+        </w:rPr>
+        <w:t>8/</w:t>
+      </w:r>
+      <w:r>
+        <w:rPr>
+          <w:lang w:val="en-US" w:eastAsia="ja-JP"/>
+        </w:rPr>
+        <w:t>win</w:t>
+      </w:r>
+      <w:r>
+        <w:rPr>
+          <w:lang w:eastAsia="ja-JP"/>
+        </w:rPr>
+        <w:t>10</w:t>
+      </w:r>
+      <w:r>
+        <w:rPr>
+          <w:lang w:eastAsia="ja-JP"/>
+        </w:rPr>
+        <w:t>)</w:t>
+      </w:r>
+      <w:r>
+        <w:rPr>
+          <w:lang w:eastAsia="ja-JP"/>
+        </w:rPr>
         <w:t xml:space="preserve"> для ПК</w:t>
       </w:r>
       <w:r>
@@ -2158,6 +2339,7 @@
         <w:rPr>
           <w:lang w:eastAsia="ja-JP"/>
         </w:rPr>
+        <w:lastRenderedPageBreak/>
         <w:t xml:space="preserve">статическую и динамическую линковку с программными комплексами на </w:t>
       </w:r>
       <w:r>
@@ -2391,11 +2573,16 @@
     </w:p>
     <w:p>
       <w:r>
-        <w:t xml:space="preserve">Поскольку размер команды </w:t>
+        <w:t>Поскольку размер команды</w:t>
+      </w:r>
+      <w:proofErr w:type="gramStart"/>
+      <w:r>
+        <w:t xml:space="preserve"> </w:t>
       </w:r>
       <w:r>
         <w:t>Т</w:t>
       </w:r>
+      <w:proofErr w:type="gramEnd"/>
       <w:r>
         <w:t xml:space="preserve"> </w:t>
       </w:r>
@@ -2504,11 +2691,16 @@
         <w:t xml:space="preserve">Рисунок 1 </w:t>
       </w:r>
       <w:r>
-        <w:t xml:space="preserve">– Схема взаимодействия команды </w:t>
+        <w:t>– Схема взаимодействия команды</w:t>
+      </w:r>
+      <w:proofErr w:type="gramStart"/>
+      <w:r>
+        <w:t xml:space="preserve"> </w:t>
       </w:r>
       <w:r>
         <w:t>Т</w:t>
       </w:r>
+      <w:proofErr w:type="gramEnd"/>
     </w:p>
     <w:p>
       <w:pPr>
@@ -2537,14 +2729,22 @@
           <w:lang w:eastAsia="ru-RU"/>
         </w:rPr>
         <w:lastRenderedPageBreak/>
-        <w:t xml:space="preserve">Распределение ролей в команде </w:t>
-      </w:r>
+        <w:t>Распределение ролей в команде</w:t>
+      </w:r>
+      <w:proofErr w:type="gramStart"/>
       <w:r>
         <w:rPr>
           <w:lang w:eastAsia="ru-RU"/>
         </w:rPr>
+        <w:t xml:space="preserve"> </w:t>
+      </w:r>
+      <w:r>
+        <w:rPr>
+          <w:lang w:eastAsia="ru-RU"/>
+        </w:rPr>
         <w:t>Т</w:t>
       </w:r>
+      <w:proofErr w:type="gramEnd"/>
       <w:r>
         <w:rPr>
           <w:lang w:eastAsia="ru-RU"/>
@@ -2619,38 +2819,25 @@
       <w:r>
         <w:instrText xml:space="preserve"> SET Таб_роли </w:instrText>
       </w:r>
-      <w:r>
-        <w:fldChar w:fldCharType="begin"/>
-      </w:r>
-      <w:r>
-        <w:instrText xml:space="preserve"> SEQ Таб \* ARABIC  </w:instrText>
-      </w:r>
-      <w:r>
+      <w:fldSimple w:instr=" SEQ Таб \* ARABIC  ">
+        <w:r>
+          <w:rPr>
+            <w:noProof/>
+          </w:rPr>
+          <w:instrText>1</w:instrText>
+        </w:r>
+      </w:fldSimple>
+      <w:r>
+        <w:instrText xml:space="preserve"> </w:instrText>
+      </w:r>
+      <w:r>
+        <w:rPr>
+          <w:b/>
+        </w:rPr>
         <w:fldChar w:fldCharType="separate"/>
       </w:r>
-      <w:r>
-        <w:rPr>
-          <w:noProof/>
-        </w:rPr>
-        <w:instrText>1</w:instrText>
-      </w:r>
-      <w:r>
-        <w:rPr>
-          <w:noProof/>
-        </w:rPr>
-        <w:fldChar w:fldCharType="end"/>
-      </w:r>
-      <w:r>
-        <w:instrText xml:space="preserve"> </w:instrText>
-      </w:r>
-      <w:r>
-        <w:rPr>
-          <w:b/>
-        </w:rPr>
-        <w:fldChar w:fldCharType="separate"/>
-      </w:r>
-      <w:bookmarkStart w:id="11" w:name="Таб_роли"/>
-      <w:bookmarkStart w:id="12" w:name="Рис1_1"/>
+      <w:bookmarkStart w:id="11" w:name="Рис1_1"/>
+      <w:bookmarkStart w:id="12" w:name="Таб_роли"/>
       <w:r>
         <w:rPr>
           <w:noProof/>
@@ -2702,11 +2889,16 @@
         <w:t>. Распределение ролей</w:t>
       </w:r>
       <w:r>
-        <w:t xml:space="preserve"> в команде </w:t>
+        <w:t xml:space="preserve"> в команде</w:t>
+      </w:r>
+      <w:proofErr w:type="gramStart"/>
+      <w:r>
+        <w:t xml:space="preserve"> </w:t>
       </w:r>
       <w:r>
         <w:t>Т</w:t>
       </w:r>
+      <w:proofErr w:type="gramEnd"/>
     </w:p>
     <w:tbl>
       <w:tblPr>
@@ -2779,12 +2971,14 @@
                 <w:lang w:eastAsia="ru-RU"/>
               </w:rPr>
             </w:pPr>
+            <w:proofErr w:type="spellStart"/>
             <w:r>
               <w:rPr>
                 <w:lang w:eastAsia="ru-RU"/>
               </w:rPr>
               <w:t>Фронтмен</w:t>
             </w:r>
+            <w:proofErr w:type="spellEnd"/>
           </w:p>
         </w:tc>
         <w:tc>
@@ -2803,8 +2997,16 @@
               <w:rPr>
                 <w:lang w:eastAsia="ru-RU"/>
               </w:rPr>
-              <w:t>Н. Лысикова</w:t>
-            </w:r>
+              <w:t xml:space="preserve">Н. </w:t>
+            </w:r>
+            <w:proofErr w:type="spellStart"/>
+            <w:r>
+              <w:rPr>
+                <w:lang w:eastAsia="ru-RU"/>
+              </w:rPr>
+              <w:t>Лысикова</w:t>
+            </w:r>
+            <w:proofErr w:type="spellEnd"/>
           </w:p>
         </w:tc>
       </w:tr>
@@ -2848,8 +3050,16 @@
               <w:rPr>
                 <w:lang w:eastAsia="ru-RU"/>
               </w:rPr>
-              <w:t>Р. Тхакушинова</w:t>
-            </w:r>
+              <w:t xml:space="preserve">Р. </w:t>
+            </w:r>
+            <w:proofErr w:type="spellStart"/>
+            <w:r>
+              <w:rPr>
+                <w:lang w:eastAsia="ru-RU"/>
+              </w:rPr>
+              <w:t>Тхакушинова</w:t>
+            </w:r>
+            <w:proofErr w:type="spellEnd"/>
           </w:p>
         </w:tc>
       </w:tr>
@@ -2875,12 +3085,14 @@
               </w:rPr>
               <w:t xml:space="preserve">Первый носитель </w:t>
             </w:r>
+            <w:proofErr w:type="spellStart"/>
             <w:r>
               <w:rPr>
                 <w:lang w:val="en-US" w:eastAsia="ru-RU"/>
               </w:rPr>
               <w:t>UML</w:t>
             </w:r>
+            <w:proofErr w:type="spellEnd"/>
           </w:p>
         </w:tc>
         <w:tc>
@@ -2989,8 +3201,16 @@
               <w:rPr>
                 <w:lang w:eastAsia="ru-RU"/>
               </w:rPr>
-              <w:t>М. Выменец</w:t>
-            </w:r>
+              <w:t xml:space="preserve">М. </w:t>
+            </w:r>
+            <w:proofErr w:type="spellStart"/>
+            <w:r>
+              <w:rPr>
+                <w:lang w:eastAsia="ru-RU"/>
+              </w:rPr>
+              <w:t>Выменец</w:t>
+            </w:r>
+            <w:proofErr w:type="spellEnd"/>
           </w:p>
         </w:tc>
       </w:tr>
@@ -3042,14 +3262,14 @@
               </w:rPr>
               <w:t xml:space="preserve"> </w:t>
             </w:r>
-            <w:bookmarkStart w:id="13" w:name="_GoBack"/>
-            <w:bookmarkEnd w:id="13"/>
+            <w:proofErr w:type="spellStart"/>
             <w:r>
               <w:rPr>
                 <w:lang w:eastAsia="ru-RU"/>
               </w:rPr>
               <w:t>Цуканов</w:t>
             </w:r>
+            <w:proofErr w:type="spellEnd"/>
           </w:p>
         </w:tc>
       </w:tr>
@@ -3077,7 +3297,7 @@
           <w:lang w:eastAsia="ru-RU"/>
         </w:rPr>
       </w:pPr>
-      <w:bookmarkStart w:id="14" w:name="_Toc475824372"/>
+      <w:bookmarkStart w:id="13" w:name="_Toc475824372"/>
       <w:r>
         <w:rPr>
           <w:lang w:eastAsia="ru-RU"/>
@@ -3092,7 +3312,7 @@
           <w:lang w:eastAsia="ru-RU"/>
         </w:rPr>
       </w:pPr>
-      <w:bookmarkStart w:id="15" w:name="_Toc476162553"/>
+      <w:bookmarkStart w:id="14" w:name="_Toc476162553"/>
       <w:r>
         <w:rPr>
           <w:lang w:eastAsia="ru-RU"/>
@@ -3100,8 +3320,8 @@
         <w:lastRenderedPageBreak/>
         <w:t>4. Управление рисками</w:t>
       </w:r>
+      <w:bookmarkEnd w:id="13"/>
       <w:bookmarkEnd w:id="14"/>
-      <w:bookmarkEnd w:id="15"/>
     </w:p>
     <w:p>
       <w:pPr>
@@ -3336,7 +3556,7 @@
           <w:bCs/>
         </w:rPr>
       </w:pPr>
-      <w:bookmarkStart w:id="16" w:name="_Toc476162554"/>
+      <w:bookmarkStart w:id="15" w:name="_Toc476162554"/>
       <w:r>
         <w:rPr>
           <w:rStyle w:val="10"/>
@@ -3359,83 +3579,70 @@
         </w:rPr>
         <w:t>ы</w:t>
       </w:r>
+      <w:bookmarkEnd w:id="15"/>
+    </w:p>
+    <w:p>
+      <w:r>
+        <w:t xml:space="preserve">Формирование плана-графика проекта позволяет эффективно спланировать работу над проектом. Результатом его формирования является календарный план работ, позволяющий учитывать этапы и результаты работы над проектом, определять длительность работ и распределять обязанности участников. </w:t>
+      </w:r>
+    </w:p>
+    <w:p>
+      <w:pPr>
+        <w:rPr>
+          <w:lang w:eastAsia="ru-RU"/>
+        </w:rPr>
+      </w:pPr>
+      <w:r>
+        <w:rPr>
+          <w:lang w:eastAsia="ru-RU"/>
+        </w:rPr>
+        <w:t>В таблице 2 показ план-график первого этапа работы над проектом.</w:t>
+      </w:r>
+    </w:p>
+    <w:p>
+      <w:pPr>
+        <w:pStyle w:val="ac"/>
+        <w:rPr>
+          <w:b/>
+        </w:rPr>
+      </w:pPr>
+      <w:r>
+        <w:t>Таблица </w:t>
+      </w:r>
+      <w:r>
+        <w:rPr>
+          <w:b/>
+        </w:rPr>
+        <w:fldChar w:fldCharType="begin"/>
+      </w:r>
+      <w:r>
+        <w:instrText xml:space="preserve"> SET Таб_план </w:instrText>
+      </w:r>
+      <w:fldSimple w:instr=" SEQ Таб \* ARABIC  ">
+        <w:r>
+          <w:rPr>
+            <w:noProof/>
+          </w:rPr>
+          <w:instrText>2</w:instrText>
+        </w:r>
+      </w:fldSimple>
+      <w:r>
+        <w:instrText xml:space="preserve"> </w:instrText>
+      </w:r>
+      <w:r>
+        <w:rPr>
+          <w:b/>
+        </w:rPr>
+        <w:fldChar w:fldCharType="separate"/>
+      </w:r>
+      <w:bookmarkStart w:id="16" w:name="Таб_план"/>
+      <w:r>
+        <w:rPr>
+          <w:noProof/>
+        </w:rPr>
+        <w:t>2</w:t>
+      </w:r>
       <w:bookmarkEnd w:id="16"/>
-    </w:p>
-    <w:p>
-      <w:r>
-        <w:t xml:space="preserve">Формирование плана-графика проекта позволяет эффективно спланировать работу над проектом. Результатом его формирования является календарный план работ, позволяющий учитывать этапы и результаты работы над проектом, определять длительность работ и распределять обязанности участников. </w:t>
-      </w:r>
-    </w:p>
-    <w:p>
-      <w:pPr>
-        <w:rPr>
-          <w:lang w:eastAsia="ru-RU"/>
-        </w:rPr>
-      </w:pPr>
-      <w:r>
-        <w:rPr>
-          <w:lang w:eastAsia="ru-RU"/>
-        </w:rPr>
-        <w:t>В таблице 2 показ план-график первого этапа работы над проектом.</w:t>
-      </w:r>
-    </w:p>
-    <w:p>
-      <w:pPr>
-        <w:pStyle w:val="ac"/>
-        <w:rPr>
-          <w:b/>
-        </w:rPr>
-      </w:pPr>
-      <w:r>
-        <w:t>Таблица </w:t>
-      </w:r>
-      <w:r>
-        <w:rPr>
-          <w:b/>
-        </w:rPr>
-        <w:fldChar w:fldCharType="begin"/>
-      </w:r>
-      <w:r>
-        <w:instrText xml:space="preserve"> SET Таб_план </w:instrText>
-      </w:r>
-      <w:r>
-        <w:fldChar w:fldCharType="begin"/>
-      </w:r>
-      <w:r>
-        <w:instrText xml:space="preserve"> SEQ Таб \* ARABIC  </w:instrText>
-      </w:r>
-      <w:r>
-        <w:fldChar w:fldCharType="separate"/>
-      </w:r>
-      <w:r>
-        <w:rPr>
-          <w:noProof/>
-        </w:rPr>
-        <w:instrText>2</w:instrText>
-      </w:r>
-      <w:r>
-        <w:rPr>
-          <w:noProof/>
-        </w:rPr>
-        <w:fldChar w:fldCharType="end"/>
-      </w:r>
-      <w:r>
-        <w:instrText xml:space="preserve"> </w:instrText>
-      </w:r>
-      <w:r>
-        <w:rPr>
-          <w:b/>
-        </w:rPr>
-        <w:fldChar w:fldCharType="separate"/>
-      </w:r>
-      <w:bookmarkStart w:id="17" w:name="Таб_план"/>
-      <w:r>
-        <w:rPr>
-          <w:noProof/>
-        </w:rPr>
-        <w:t>2</w:t>
-      </w:r>
-      <w:bookmarkEnd w:id="17"/>
       <w:r>
         <w:rPr>
           <w:b/>
@@ -3807,8 +4014,16 @@
               <w:rPr>
                 <w:sz w:val="22"/>
               </w:rPr>
-              <w:t>Уточнить окончательное ТЗ</w:t>
-            </w:r>
+              <w:t xml:space="preserve">Уточнить окончательное </w:t>
+            </w:r>
+            <w:proofErr w:type="spellStart"/>
+            <w:r>
+              <w:rPr>
+                <w:sz w:val="22"/>
+              </w:rPr>
+              <w:t>ТЗ</w:t>
+            </w:r>
+            <w:proofErr w:type="spellEnd"/>
           </w:p>
         </w:tc>
         <w:tc>
@@ -3846,6 +4061,148 @@
                 <w:sz w:val="22"/>
               </w:rPr>
               <w:t>11.03</w:t>
+            </w:r>
+          </w:p>
+        </w:tc>
+        <w:tc>
+          <w:tcPr>
+            <w:tcW w:w="1417" w:type="dxa"/>
+          </w:tcPr>
+          <w:p>
+            <w:pPr>
+              <w:ind w:firstLine="0"/>
+              <w:rPr>
+                <w:sz w:val="22"/>
+              </w:rPr>
+            </w:pPr>
+            <w:r>
+              <w:rPr>
+                <w:sz w:val="22"/>
+              </w:rPr>
+              <w:t>выполнено</w:t>
+            </w:r>
+          </w:p>
+        </w:tc>
+        <w:tc>
+          <w:tcPr>
+            <w:tcW w:w="2517" w:type="dxa"/>
+          </w:tcPr>
+          <w:p>
+            <w:pPr>
+              <w:ind w:firstLine="0"/>
+              <w:rPr>
+                <w:sz w:val="22"/>
+              </w:rPr>
+            </w:pPr>
+            <w:proofErr w:type="spellStart"/>
+            <w:r>
+              <w:rPr>
+                <w:sz w:val="22"/>
+              </w:rPr>
+              <w:t>ТЗ</w:t>
+            </w:r>
+            <w:proofErr w:type="spellEnd"/>
+            <w:r>
+              <w:rPr>
+                <w:sz w:val="22"/>
+              </w:rPr>
+              <w:t xml:space="preserve"> может уточняться в дальнейшем, но требования по функциональности  и представлению данных останутся неизменными</w:t>
+            </w:r>
+          </w:p>
+        </w:tc>
+      </w:tr>
+      <w:tr>
+        <w:tc>
+          <w:tcPr>
+            <w:tcW w:w="1384" w:type="dxa"/>
+          </w:tcPr>
+          <w:p>
+            <w:pPr>
+              <w:ind w:firstLine="0"/>
+              <w:rPr>
+                <w:sz w:val="22"/>
+                <w:lang w:eastAsia="ru-RU"/>
+              </w:rPr>
+            </w:pPr>
+            <w:proofErr w:type="spellStart"/>
+            <w:r>
+              <w:rPr>
+                <w:sz w:val="22"/>
+                <w:lang w:eastAsia="ru-RU"/>
+              </w:rPr>
+              <w:t>Фронтмен</w:t>
+            </w:r>
+            <w:proofErr w:type="spellEnd"/>
+          </w:p>
+        </w:tc>
+        <w:tc>
+          <w:tcPr>
+            <w:tcW w:w="1843" w:type="dxa"/>
+          </w:tcPr>
+          <w:p>
+            <w:pPr>
+              <w:ind w:firstLine="0"/>
+              <w:rPr>
+                <w:sz w:val="22"/>
+              </w:rPr>
+            </w:pPr>
+            <w:r>
+              <w:rPr>
+                <w:sz w:val="22"/>
+              </w:rPr>
+              <w:t>Представить план проекта на занятии</w:t>
+            </w:r>
+          </w:p>
+        </w:tc>
+        <w:tc>
+          <w:tcPr>
+            <w:tcW w:w="1559" w:type="dxa"/>
+          </w:tcPr>
+          <w:p>
+            <w:pPr>
+              <w:ind w:firstLine="0"/>
+              <w:rPr>
+                <w:sz w:val="22"/>
+              </w:rPr>
+            </w:pPr>
+            <w:r>
+              <w:rPr>
+                <w:sz w:val="22"/>
+              </w:rPr>
+              <w:t>-</w:t>
+            </w:r>
+          </w:p>
+        </w:tc>
+        <w:tc>
+          <w:tcPr>
+            <w:tcW w:w="851" w:type="dxa"/>
+          </w:tcPr>
+          <w:p>
+            <w:pPr>
+              <w:ind w:firstLine="0"/>
+              <w:rPr>
+                <w:sz w:val="22"/>
+              </w:rPr>
+            </w:pPr>
+            <w:r>
+              <w:rPr>
+                <w:sz w:val="22"/>
+              </w:rPr>
+              <w:t>11</w:t>
+            </w:r>
+            <w:r>
+              <w:rPr>
+                <w:sz w:val="22"/>
+              </w:rPr>
+              <w:t>.0</w:t>
+            </w:r>
+            <w:bookmarkStart w:id="17" w:name="_GoBack"/>
+            <w:bookmarkEnd w:id="17"/>
+            <w:r>
+              <w:rPr>
+                <w:sz w:val="22"/>
+              </w:rPr>
+              <w:t>3</w:t>
             </w:r>
           </w:p>
         </w:tc>
@@ -3891,7 +4248,7 @@
                 <w:sz w:val="22"/>
                 <w:lang w:eastAsia="ru-RU"/>
               </w:rPr>
-              <w:t>Фронтмен</w:t>
+              <w:t>Разработчик алгоритмов</w:t>
             </w:r>
           </w:p>
         </w:tc>
@@ -3910,7 +4267,21 @@
               <w:rPr>
                 <w:sz w:val="22"/>
               </w:rPr>
-              <w:t>Представить план проекта на занятии</w:t>
+              <w:t xml:space="preserve">Проанализировать  алгоритмы </w:t>
+            </w:r>
+          </w:p>
+          <w:p>
+            <w:pPr>
+              <w:ind w:firstLine="0"/>
+              <w:rPr>
+                <w:sz w:val="22"/>
+              </w:rPr>
+            </w:pPr>
+            <w:r>
+              <w:rPr>
+                <w:sz w:val="22"/>
+              </w:rPr>
+              <w:t>обработки изображений</w:t>
             </w:r>
           </w:p>
         </w:tc>
@@ -3948,7 +4319,7 @@
               <w:rPr>
                 <w:sz w:val="22"/>
               </w:rPr>
-              <w:t>4.03</w:t>
+              <w:t>11.03</w:t>
             </w:r>
           </w:p>
         </w:tc>
@@ -3994,7 +4365,7 @@
                 <w:sz w:val="22"/>
                 <w:lang w:eastAsia="ru-RU"/>
               </w:rPr>
-              <w:t>Разработчик алгоритмов</w:t>
+              <w:t>Главный программист</w:t>
             </w:r>
           </w:p>
         </w:tc>
@@ -4013,21 +4384,27 @@
               <w:rPr>
                 <w:sz w:val="22"/>
               </w:rPr>
-              <w:t xml:space="preserve">Проанализировать  алгоритмы </w:t>
-            </w:r>
-          </w:p>
-          <w:p>
-            <w:pPr>
-              <w:ind w:firstLine="0"/>
+              <w:t xml:space="preserve">Осмыслить программную архитектуру и </w:t>
+            </w:r>
+            <w:proofErr w:type="gramStart"/>
+            <w:r>
               <w:rPr>
                 <w:sz w:val="22"/>
               </w:rPr>
-            </w:pPr>
+              <w:t>используемые</w:t>
+            </w:r>
+            <w:proofErr w:type="gramEnd"/>
             <w:r>
               <w:rPr>
                 <w:sz w:val="22"/>
               </w:rPr>
-              <w:t>обработки изображений</w:t>
+              <w:t xml:space="preserve"> технологий</w:t>
+            </w:r>
+            <w:r>
+              <w:rPr>
+                <w:sz w:val="22"/>
+              </w:rPr>
+              <w:t xml:space="preserve"> </w:t>
             </w:r>
           </w:p>
         </w:tc>
@@ -4038,14 +4415,8 @@
           <w:p>
             <w:pPr>
               <w:ind w:firstLine="0"/>
-              <w:rPr>
-                <w:sz w:val="22"/>
-              </w:rPr>
             </w:pPr>
             <w:r>
-              <w:rPr>
-                <w:sz w:val="22"/>
-              </w:rPr>
               <w:t>-</w:t>
             </w:r>
           </w:p>
@@ -4057,14 +4428,8 @@
           <w:p>
             <w:pPr>
               <w:ind w:firstLine="0"/>
-              <w:rPr>
-                <w:sz w:val="22"/>
-              </w:rPr>
             </w:pPr>
             <w:r>
-              <w:rPr>
-                <w:sz w:val="22"/>
-              </w:rPr>
               <w:t>11.03</w:t>
             </w:r>
           </w:p>
@@ -4076,9 +4441,6 @@
           <w:p>
             <w:pPr>
               <w:ind w:firstLine="0"/>
-              <w:rPr>
-                <w:sz w:val="22"/>
-              </w:rPr>
             </w:pPr>
           </w:p>
         </w:tc>
@@ -4103,7 +4465,7 @@
               <w:ind w:firstLine="0"/>
               <w:rPr>
                 <w:sz w:val="22"/>
-                <w:lang w:eastAsia="ru-RU"/>
+                <w:lang w:val="en-US" w:eastAsia="ru-RU"/>
               </w:rPr>
             </w:pPr>
             <w:r>
@@ -4111,8 +4473,17 @@
                 <w:sz w:val="22"/>
                 <w:lang w:eastAsia="ru-RU"/>
               </w:rPr>
-              <w:t>Главный программист</w:t>
-            </w:r>
+              <w:t xml:space="preserve">Носитель </w:t>
+            </w:r>
+            <w:proofErr w:type="spellStart"/>
+            <w:r>
+              <w:rPr>
+                <w:sz w:val="22"/>
+                <w:lang w:val="en-US" w:eastAsia="ru-RU"/>
+              </w:rPr>
+              <w:t>UML</w:t>
+            </w:r>
+            <w:proofErr w:type="spellEnd"/>
           </w:p>
         </w:tc>
         <w:tc>
@@ -4130,13 +4501,14 @@
               <w:rPr>
                 <w:sz w:val="22"/>
               </w:rPr>
-              <w:t>Осмыслить программную архитектуру и используемые технологий</w:t>
+              <w:t xml:space="preserve">Разработать диаграмму </w:t>
             </w:r>
             <w:r>
               <w:rPr>
                 <w:sz w:val="22"/>
               </w:rPr>
-              <w:t xml:space="preserve"> </w:t>
+              <w:lastRenderedPageBreak/>
+              <w:t>деятельности, описывающий весь процесс работы утилиты</w:t>
             </w:r>
           </w:p>
         </w:tc>
@@ -4149,7 +4521,118 @@
               <w:ind w:firstLine="0"/>
             </w:pPr>
             <w:r>
-              <w:t>-</w:t>
+              <w:lastRenderedPageBreak/>
+              <w:t xml:space="preserve">диаграмма </w:t>
+            </w:r>
+            <w:r>
+              <w:lastRenderedPageBreak/>
+              <w:t xml:space="preserve">взаимодействия </w:t>
+            </w:r>
+          </w:p>
+        </w:tc>
+        <w:tc>
+          <w:tcPr>
+            <w:tcW w:w="851" w:type="dxa"/>
+          </w:tcPr>
+          <w:p>
+            <w:pPr>
+              <w:ind w:firstLine="0"/>
+            </w:pPr>
+            <w:r>
+              <w:lastRenderedPageBreak/>
+              <w:t>11.03</w:t>
+            </w:r>
+          </w:p>
+        </w:tc>
+        <w:tc>
+          <w:tcPr>
+            <w:tcW w:w="1417" w:type="dxa"/>
+          </w:tcPr>
+          <w:p>
+            <w:pPr>
+              <w:ind w:firstLine="0"/>
+            </w:pPr>
+          </w:p>
+        </w:tc>
+        <w:tc>
+          <w:tcPr>
+            <w:tcW w:w="2517" w:type="dxa"/>
+          </w:tcPr>
+          <w:p>
+            <w:pPr>
+              <w:ind w:firstLine="0"/>
+            </w:pPr>
+          </w:p>
+        </w:tc>
+      </w:tr>
+      <w:tr>
+        <w:tc>
+          <w:tcPr>
+            <w:tcW w:w="1384" w:type="dxa"/>
+          </w:tcPr>
+          <w:p>
+            <w:pPr>
+              <w:ind w:firstLine="0"/>
+              <w:rPr>
+                <w:sz w:val="22"/>
+                <w:lang w:eastAsia="ru-RU"/>
+              </w:rPr>
+            </w:pPr>
+            <w:r>
+              <w:rPr>
+                <w:sz w:val="22"/>
+                <w:lang w:eastAsia="ru-RU"/>
+              </w:rPr>
+              <w:lastRenderedPageBreak/>
+              <w:t xml:space="preserve">Носитель </w:t>
+            </w:r>
+            <w:proofErr w:type="spellStart"/>
+            <w:r>
+              <w:rPr>
+                <w:sz w:val="22"/>
+                <w:lang w:val="en-US" w:eastAsia="ru-RU"/>
+              </w:rPr>
+              <w:t>UML</w:t>
+            </w:r>
+            <w:proofErr w:type="spellEnd"/>
+            <w:r>
+              <w:rPr>
+                <w:sz w:val="22"/>
+                <w:lang w:eastAsia="ru-RU"/>
+              </w:rPr>
+              <w:t xml:space="preserve"> и Главный программист</w:t>
+            </w:r>
+          </w:p>
+        </w:tc>
+        <w:tc>
+          <w:tcPr>
+            <w:tcW w:w="1843" w:type="dxa"/>
+          </w:tcPr>
+          <w:p>
+            <w:pPr>
+              <w:ind w:firstLine="0"/>
+              <w:rPr>
+                <w:sz w:val="22"/>
+              </w:rPr>
+            </w:pPr>
+            <w:r>
+              <w:rPr>
+                <w:sz w:val="22"/>
+              </w:rPr>
+              <w:t xml:space="preserve">Разработать диаграмму размещения исходных файлов проекта </w:t>
+            </w:r>
+          </w:p>
+        </w:tc>
+        <w:tc>
+          <w:tcPr>
+            <w:tcW w:w="1559" w:type="dxa"/>
+          </w:tcPr>
+          <w:p>
+            <w:pPr>
+              <w:ind w:firstLine="0"/>
+            </w:pPr>
+            <w:r>
+              <w:t>диаграмма размещения</w:t>
             </w:r>
           </w:p>
         </w:tc>
@@ -4199,10 +4682,7 @@
       </w:pPr>
     </w:p>
     <w:sectPr>
-      <w:headerReference w:type="even" r:id="rId10"/>
-      <w:headerReference w:type="default" r:id="rId11"/>
-      <w:footerReference w:type="default" r:id="rId12"/>
-      <w:headerReference w:type="first" r:id="rId13"/>
+      <w:footerReference w:type="default" r:id="rId10"/>
       <w:pgSz w:w="11906" w:h="16838"/>
       <w:pgMar w:top="1134" w:right="850" w:bottom="1134" w:left="1701" w:header="708" w:footer="708" w:gutter="0"/>
       <w:cols w:space="708"/>
@@ -4268,7 +4748,7 @@
           <w:rPr>
             <w:noProof/>
           </w:rPr>
-          <w:t>9</w:t>
+          <w:t>13</w:t>
         </w:r>
         <w:r>
           <w:fldChar w:fldCharType="end"/>
@@ -4307,36 +4787,6 @@
     </w:p>
   </w:footnote>
 </w:footnotes>
-</file>
-
-<file path=word/header1.xml><?xml version="1.0" encoding="utf-8"?>
-<w:hdr xmlns:wpc="http://schemas.microsoft.com/office/word/2010/wordprocessingCanvas" xmlns:mc="http://schemas.openxmlformats.org/markup-compatibility/2006" xmlns:o="urn:schemas-microsoft-com:office:office" xmlns:r="http://schemas.openxmlformats.org/officeDocument/2006/relationships" xmlns:m="http://schemas.openxmlformats.org/officeDocument/2006/math" xmlns:v="urn:schemas-microsoft-com:vml" xmlns:wp14="http://schemas.microsoft.com/office/word/2010/wordprocessingDrawing" xmlns:wp="http://schemas.openxmlformats.org/drawingml/2006/wordprocessingDrawing" xmlns:w10="urn:schemas-microsoft-com:office:word" xmlns:w="http://schemas.openxmlformats.org/wordprocessingml/2006/main" xmlns:w14="http://schemas.microsoft.com/office/word/2010/wordml" xmlns:wpg="http://schemas.microsoft.com/office/word/2010/wordprocessingGroup" xmlns:wpi="http://schemas.microsoft.com/office/word/2010/wordprocessingInk" xmlns:wne="http://schemas.microsoft.com/office/word/2006/wordml" xmlns:wps="http://schemas.microsoft.com/office/word/2010/wordprocessingShape" mc:Ignorable="w14 wp14">
-  <w:p>
-    <w:pPr>
-      <w:pStyle w:val="a3"/>
-    </w:pPr>
-  </w:p>
-</w:hdr>
-</file>
-
-<file path=word/header2.xml><?xml version="1.0" encoding="utf-8"?>
-<w:hdr xmlns:wpc="http://schemas.microsoft.com/office/word/2010/wordprocessingCanvas" xmlns:mc="http://schemas.openxmlformats.org/markup-compatibility/2006" xmlns:o="urn:schemas-microsoft-com:office:office" xmlns:r="http://schemas.openxmlformats.org/officeDocument/2006/relationships" xmlns:m="http://schemas.openxmlformats.org/officeDocument/2006/math" xmlns:v="urn:schemas-microsoft-com:vml" xmlns:wp14="http://schemas.microsoft.com/office/word/2010/wordprocessingDrawing" xmlns:wp="http://schemas.openxmlformats.org/drawingml/2006/wordprocessingDrawing" xmlns:w10="urn:schemas-microsoft-com:office:word" xmlns:w="http://schemas.openxmlformats.org/wordprocessingml/2006/main" xmlns:w14="http://schemas.microsoft.com/office/word/2010/wordml" xmlns:wpg="http://schemas.microsoft.com/office/word/2010/wordprocessingGroup" xmlns:wpi="http://schemas.microsoft.com/office/word/2010/wordprocessingInk" xmlns:wne="http://schemas.microsoft.com/office/word/2006/wordml" xmlns:wps="http://schemas.microsoft.com/office/word/2010/wordprocessingShape" mc:Ignorable="w14 wp14">
-  <w:p>
-    <w:pPr>
-      <w:pStyle w:val="a3"/>
-    </w:pPr>
-  </w:p>
-</w:hdr>
-</file>
-
-<file path=word/header3.xml><?xml version="1.0" encoding="utf-8"?>
-<w:hdr xmlns:wpc="http://schemas.microsoft.com/office/word/2010/wordprocessingCanvas" xmlns:mc="http://schemas.openxmlformats.org/markup-compatibility/2006" xmlns:o="urn:schemas-microsoft-com:office:office" xmlns:r="http://schemas.openxmlformats.org/officeDocument/2006/relationships" xmlns:m="http://schemas.openxmlformats.org/officeDocument/2006/math" xmlns:v="urn:schemas-microsoft-com:vml" xmlns:wp14="http://schemas.microsoft.com/office/word/2010/wordprocessingDrawing" xmlns:wp="http://schemas.openxmlformats.org/drawingml/2006/wordprocessingDrawing" xmlns:w10="urn:schemas-microsoft-com:office:word" xmlns:w="http://schemas.openxmlformats.org/wordprocessingml/2006/main" xmlns:w14="http://schemas.microsoft.com/office/word/2010/wordml" xmlns:wpg="http://schemas.microsoft.com/office/word/2010/wordprocessingGroup" xmlns:wpi="http://schemas.microsoft.com/office/word/2010/wordprocessingInk" xmlns:wne="http://schemas.microsoft.com/office/word/2006/wordml" xmlns:wps="http://schemas.microsoft.com/office/word/2010/wordprocessingShape" mc:Ignorable="w14 wp14">
-  <w:p>
-    <w:pPr>
-      <w:pStyle w:val="a3"/>
-    </w:pPr>
-  </w:p>
-</w:hdr>
 </file>
 
 <file path=word/numbering.xml><?xml version="1.0" encoding="utf-8"?>
@@ -8135,7 +8585,7 @@
   <a:extraClrSchemeLst/>
   <a:extLst>
     <a:ext uri="{05A4C25C-085E-4340-85A3-A5531E510DB2}">
-      <thm15:themeFamily xmlns:thm15="http://schemas.microsoft.com/office/thememl/2012/main" xmlns="" name="Office Theme" id="{62F939B6-93AF-4DB8-9C6B-D6C7DFDC589F}" vid="{4A3C46E8-61CC-4603-A589-7422A47A8E4A}"/>
+      <thm15:themeFamily xmlns="" xmlns:thm15="http://schemas.microsoft.com/office/thememl/2012/main" name="Office Theme" id="{62F939B6-93AF-4DB8-9C6B-D6C7DFDC589F}" vid="{4A3C46E8-61CC-4603-A589-7422A47A8E4A}"/>
     </a:ext>
   </a:extLst>
 </a:theme>
@@ -8146,7 +8596,7 @@
 </file>
 
 <file path=customXml/itemProps1.xml><?xml version="1.0" encoding="utf-8"?>
-<ds:datastoreItem xmlns:ds="http://schemas.openxmlformats.org/officeDocument/2006/customXml" ds:itemID="{74E37AFC-F4DC-4CB5-956B-4DCD58755167}">
+<ds:datastoreItem xmlns:ds="http://schemas.openxmlformats.org/officeDocument/2006/customXml" ds:itemID="{28A16EA3-FA07-4875-8CD7-4494DB42EB86}">
   <ds:schemaRefs>
     <ds:schemaRef ds:uri="http://schemas.openxmlformats.org/officeDocument/2006/bibliography"/>
   </ds:schemaRefs>

</xml_diff>